<commit_message>
Backend: update booking controller, Frontend: update services, admin UI
</commit_message>
<xml_diff>
--- a/BaoCaoTienDo.docx
+++ b/BaoCaoTienDo.docx
@@ -287,7 +287,7 @@
           </mc:Choice>
           <mc:Fallback>
             <w:pict>
-              <v:group w14:anchorId="633AD818" id="Group 2" o:spid="_x0000_s1026" style="position:absolute;margin-left:111.25pt;margin-top:19.65pt;width:149.05pt;height:6.3pt;z-index:-15728640;mso-wrap-distance-left:0;mso-wrap-distance-right:0;mso-position-horizontal-relative:page" coordsize="18929,800" o:gfxdata="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">
+              <v:group w14:anchorId="3B7FD6F4" id="Group 2" o:spid="_x0000_s1026" style="position:absolute;margin-left:111.25pt;margin-top:19.65pt;width:149.05pt;height:6.3pt;z-index:-15728640;mso-wrap-distance-left:0;mso-wrap-distance-right:0;mso-position-horizontal-relative:page" coordsize="18929,800" o:gfxdata="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">
                 <v:shapetype id="_x0000_t75" coordsize="21600,21600" o:spt="75" o:preferrelative="t" path="m@4@5l@4@11@9@11@9@5xe" filled="f" stroked="f">
                   <v:stroke joinstyle="miter"/>
                   <v:formulas>
@@ -423,7 +423,7 @@
           </mc:Choice>
           <mc:Fallback>
             <w:pict>
-              <v:group w14:anchorId="4BF61C34" id="Group 5" o:spid="_x0000_s1026" style="position:absolute;margin-left:367.3pt;margin-top:20pt;width:132.25pt;height:6pt;z-index:-15728128;mso-wrap-distance-left:0;mso-wrap-distance-right:0;mso-position-horizontal-relative:page" coordsize="16795,762" o:gfxdata="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">
+              <v:group w14:anchorId="3E6EFB4F" id="Group 5" o:spid="_x0000_s1026" style="position:absolute;margin-left:367.3pt;margin-top:20pt;width:132.25pt;height:6pt;z-index:-15728128;mso-wrap-distance-left:0;mso-wrap-distance-right:0;mso-position-horizontal-relative:page" coordsize="16795,762" o:gfxdata="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">
                 <v:shape id="Image 6" o:spid="_x0000_s1027" type="#_x0000_t75" style="position:absolute;width:16794;height:761;visibility:visible;mso-wrap-style:square" o:gfxdata="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">
                   <v:imagedata r:id="rId10" o:title=""/>
                 </v:shape>
@@ -737,7 +737,7 @@
           </mc:Choice>
           <mc:Fallback>
             <w:pict>
-              <v:shape w14:anchorId="13FFEF44" id="Graphic 8" o:spid="_x0000_s1026" style="position:absolute;margin-left:269.35pt;margin-top:9.9pt;width:32.8pt;height:.1pt;z-index:15729664;visibility:visible;mso-wrap-style:square;mso-wrap-distance-left:0;mso-wrap-distance-top:0;mso-wrap-distance-right:0;mso-wrap-distance-bottom:0;mso-position-horizontal:absolute;mso-position-horizontal-relative:page;mso-position-vertical:absolute;mso-position-vertical-relative:text;v-text-anchor:top" coordsize="416559,1270" o:gfxdata="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" path="m,l416061,e" filled="f" strokeweight=".3665mm">
+              <v:shape w14:anchorId="32106D9F" id="Graphic 8" o:spid="_x0000_s1026" style="position:absolute;margin-left:269.35pt;margin-top:9.9pt;width:32.8pt;height:.1pt;z-index:15729664;visibility:visible;mso-wrap-style:square;mso-wrap-distance-left:0;mso-wrap-distance-top:0;mso-wrap-distance-right:0;mso-wrap-distance-bottom:0;mso-position-horizontal:absolute;mso-position-horizontal-relative:page;mso-position-vertical:absolute;mso-position-vertical-relative:text;v-text-anchor:top" coordsize="416559,1270" o:gfxdata="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" path="m,l416061,e" filled="f" strokeweight=".3665mm">
                 <v:stroke dashstyle="dash"/>
                 <v:path arrowok="t"/>
                 <w10:wrap anchorx="page"/>
@@ -817,7 +817,7 @@
           </mc:Choice>
           <mc:Fallback>
             <w:pict>
-              <v:shape w14:anchorId="5525ACFE" id="Graphic 9" o:spid="_x0000_s1026" style="position:absolute;margin-left:323.1pt;margin-top:9.9pt;width:32.65pt;height:.1pt;z-index:15730176;visibility:visible;mso-wrap-style:square;mso-wrap-distance-left:0;mso-wrap-distance-top:0;mso-wrap-distance-right:0;mso-wrap-distance-bottom:0;mso-position-horizontal:absolute;mso-position-horizontal-relative:page;mso-position-vertical:absolute;mso-position-vertical-relative:text;v-text-anchor:top" coordsize="414655,1270" o:gfxdata="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" path="m,l414219,e" filled="f" strokeweight=".3665mm">
+              <v:shape w14:anchorId="1DA631C6" id="Graphic 9" o:spid="_x0000_s1026" style="position:absolute;margin-left:323.1pt;margin-top:9.9pt;width:32.65pt;height:.1pt;z-index:15730176;visibility:visible;mso-wrap-style:square;mso-wrap-distance-left:0;mso-wrap-distance-top:0;mso-wrap-distance-right:0;mso-wrap-distance-bottom:0;mso-position-horizontal:absolute;mso-position-horizontal-relative:page;mso-position-vertical:absolute;mso-position-vertical-relative:text;v-text-anchor:top" coordsize="414655,1270" o:gfxdata="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" path="m,l414219,e" filled="f" strokeweight=".3665mm">
                 <v:stroke dashstyle="dash"/>
                 <v:path arrowok="t"/>
                 <w10:wrap anchorx="page"/>
@@ -1859,33 +1859,6 @@
       </w:r>
       <w:r>
         <w:rPr>
-          <w:spacing w:val="-3"/>
-        </w:rPr>
-        <w:t xml:space="preserve"> </w:t>
-      </w:r>
-      <w:r>
-        <w:t>ký</w:t>
-      </w:r>
-      <w:r>
-        <w:rPr>
-          <w:spacing w:val="-5"/>
-        </w:rPr>
-        <w:t xml:space="preserve"> </w:t>
-      </w:r>
-      <w:r>
-        <w:t>và</w:t>
-      </w:r>
-      <w:r>
-        <w:rPr>
-          <w:spacing w:val="-5"/>
-        </w:rPr>
-        <w:t xml:space="preserve"> </w:t>
-      </w:r>
-      <w:r>
-        <w:t>Đăng</w:t>
-      </w:r>
-      <w:r>
-        <w:rPr>
           <w:spacing w:val="-5"/>
         </w:rPr>
         <w:t xml:space="preserve"> </w:t>
@@ -1952,201 +1925,6 @@
         <w:rPr>
           <w:sz w:val="23"/>
         </w:rPr>
-        <w:t>Khách</w:t>
-      </w:r>
-      <w:r>
-        <w:rPr>
-          <w:spacing w:val="-2"/>
-          <w:sz w:val="23"/>
-        </w:rPr>
-        <w:t xml:space="preserve"> </w:t>
-      </w:r>
-      <w:r>
-        <w:rPr>
-          <w:sz w:val="23"/>
-        </w:rPr>
-        <w:t>hàng</w:t>
-      </w:r>
-      <w:r>
-        <w:rPr>
-          <w:spacing w:val="-5"/>
-          <w:sz w:val="23"/>
-        </w:rPr>
-        <w:t xml:space="preserve"> </w:t>
-      </w:r>
-      <w:r>
-        <w:rPr>
-          <w:sz w:val="23"/>
-        </w:rPr>
-        <w:t>có</w:t>
-      </w:r>
-      <w:r>
-        <w:rPr>
-          <w:spacing w:val="-2"/>
-          <w:sz w:val="23"/>
-        </w:rPr>
-        <w:t xml:space="preserve"> </w:t>
-      </w:r>
-      <w:r>
-        <w:rPr>
-          <w:sz w:val="23"/>
-        </w:rPr>
-        <w:t>thể</w:t>
-      </w:r>
-      <w:r>
-        <w:rPr>
-          <w:spacing w:val="-4"/>
-          <w:sz w:val="23"/>
-        </w:rPr>
-        <w:t xml:space="preserve"> </w:t>
-      </w:r>
-      <w:r>
-        <w:rPr>
-          <w:sz w:val="23"/>
-        </w:rPr>
-        <w:t>tạo</w:t>
-      </w:r>
-      <w:r>
-        <w:rPr>
-          <w:spacing w:val="-5"/>
-          <w:sz w:val="23"/>
-        </w:rPr>
-        <w:t xml:space="preserve"> </w:t>
-      </w:r>
-      <w:r>
-        <w:rPr>
-          <w:sz w:val="23"/>
-        </w:rPr>
-        <w:t>tài</w:t>
-      </w:r>
-      <w:r>
-        <w:rPr>
-          <w:spacing w:val="-2"/>
-          <w:sz w:val="23"/>
-        </w:rPr>
-        <w:t xml:space="preserve"> </w:t>
-      </w:r>
-      <w:r>
-        <w:rPr>
-          <w:sz w:val="23"/>
-        </w:rPr>
-        <w:t>khoản</w:t>
-      </w:r>
-      <w:r>
-        <w:rPr>
-          <w:spacing w:val="-2"/>
-          <w:sz w:val="23"/>
-        </w:rPr>
-        <w:t xml:space="preserve"> </w:t>
-      </w:r>
-      <w:r>
-        <w:rPr>
-          <w:sz w:val="23"/>
-        </w:rPr>
-        <w:t>và</w:t>
-      </w:r>
-      <w:r>
-        <w:rPr>
-          <w:spacing w:val="-2"/>
-          <w:sz w:val="23"/>
-        </w:rPr>
-        <w:t xml:space="preserve"> </w:t>
-      </w:r>
-      <w:r>
-        <w:rPr>
-          <w:sz w:val="23"/>
-        </w:rPr>
-        <w:t>đăng</w:t>
-      </w:r>
-      <w:r>
-        <w:rPr>
-          <w:spacing w:val="-2"/>
-          <w:sz w:val="23"/>
-        </w:rPr>
-        <w:t xml:space="preserve"> </w:t>
-      </w:r>
-      <w:r>
-        <w:rPr>
-          <w:sz w:val="23"/>
-        </w:rPr>
-        <w:t>nhập</w:t>
-      </w:r>
-      <w:r>
-        <w:rPr>
-          <w:spacing w:val="-2"/>
-          <w:sz w:val="23"/>
-        </w:rPr>
-        <w:t xml:space="preserve"> </w:t>
-      </w:r>
-      <w:r>
-        <w:rPr>
-          <w:sz w:val="23"/>
-        </w:rPr>
-        <w:t>để</w:t>
-      </w:r>
-      <w:r>
-        <w:rPr>
-          <w:spacing w:val="-4"/>
-          <w:sz w:val="23"/>
-        </w:rPr>
-        <w:t xml:space="preserve"> </w:t>
-      </w:r>
-      <w:r>
-        <w:rPr>
-          <w:sz w:val="23"/>
-        </w:rPr>
-        <w:t>sử</w:t>
-      </w:r>
-      <w:r>
-        <w:rPr>
-          <w:spacing w:val="-2"/>
-          <w:sz w:val="23"/>
-        </w:rPr>
-        <w:t xml:space="preserve"> </w:t>
-      </w:r>
-      <w:r>
-        <w:rPr>
-          <w:sz w:val="23"/>
-        </w:rPr>
-        <w:t>dụng</w:t>
-      </w:r>
-      <w:r>
-        <w:rPr>
-          <w:spacing w:val="-2"/>
-          <w:sz w:val="23"/>
-        </w:rPr>
-        <w:t xml:space="preserve"> </w:t>
-      </w:r>
-      <w:r>
-        <w:rPr>
-          <w:sz w:val="23"/>
-        </w:rPr>
-        <w:t>dịch</w:t>
-      </w:r>
-      <w:r>
-        <w:rPr>
-          <w:spacing w:val="-2"/>
-          <w:sz w:val="23"/>
-        </w:rPr>
-        <w:t xml:space="preserve"> </w:t>
-      </w:r>
-      <w:r>
-        <w:rPr>
-          <w:sz w:val="23"/>
-        </w:rPr>
-        <w:t>vụ.</w:t>
-      </w:r>
-      <w:r>
-        <w:rPr>
-          <w:spacing w:val="-2"/>
-          <w:sz w:val="23"/>
-        </w:rPr>
-        <w:t xml:space="preserve"> </w:t>
-      </w:r>
-      <w:r>
-        <w:rPr>
-          <w:sz w:val="23"/>
-        </w:rPr>
         <w:t>Nhân</w:t>
       </w:r>
       <w:r>
@@ -2245,32 +2023,6 @@
           <w:sz w:val="23"/>
         </w:rPr>
         <w:t>việc</w:t>
-      </w:r>
-      <w:r>
-        <w:rPr>
-          <w:spacing w:val="-3"/>
-          <w:sz w:val="23"/>
-        </w:rPr>
-        <w:t xml:space="preserve"> </w:t>
-      </w:r>
-      <w:r>
-        <w:rPr>
-          <w:sz w:val="23"/>
-        </w:rPr>
-        <w:t>đăng</w:t>
-      </w:r>
-      <w:r>
-        <w:rPr>
-          <w:spacing w:val="-1"/>
-          <w:sz w:val="23"/>
-        </w:rPr>
-        <w:t xml:space="preserve"> </w:t>
-      </w:r>
-      <w:r>
-        <w:rPr>
-          <w:sz w:val="23"/>
-        </w:rPr>
-        <w:t>ký</w:t>
       </w:r>
       <w:r>
         <w:rPr>
@@ -3526,22 +3278,9 @@
       <w:r>
         <w:rPr>
           <w:sz w:val="23"/>
-        </w:rPr>
-        <w:t>Chưa</w:t>
-      </w:r>
-      <w:r>
-        <w:rPr>
-          <w:spacing w:val="-1"/>
-          <w:sz w:val="23"/>
-        </w:rPr>
-        <w:t xml:space="preserve"> </w:t>
-      </w:r>
-      <w:r>
-        <w:rPr>
-          <w:spacing w:val="-4"/>
-          <w:sz w:val="23"/>
-        </w:rPr>
-        <w:t>xong</w:t>
+          <w:lang w:val="en-US"/>
+        </w:rPr>
+        <w:t>Hoàn thành việc đăng ký thuê phòng</w:t>
       </w:r>
     </w:p>
     <w:p>
@@ -5283,80 +5022,9 @@
       <w:r>
         <w:rPr>
           <w:sz w:val="23"/>
-        </w:rPr>
-        <w:t>Hoàn</w:t>
-      </w:r>
-      <w:r>
-        <w:rPr>
-          <w:spacing w:val="-5"/>
-          <w:sz w:val="23"/>
-        </w:rPr>
-        <w:t xml:space="preserve"> </w:t>
-      </w:r>
-      <w:r>
-        <w:rPr>
-          <w:sz w:val="23"/>
-        </w:rPr>
-        <w:t>thành</w:t>
-      </w:r>
-      <w:r>
-        <w:rPr>
-          <w:spacing w:val="-2"/>
-          <w:sz w:val="23"/>
-        </w:rPr>
-        <w:t xml:space="preserve"> </w:t>
-      </w:r>
-      <w:r>
-        <w:rPr>
-          <w:sz w:val="23"/>
-        </w:rPr>
-        <w:t>giao</w:t>
-      </w:r>
-      <w:r>
-        <w:rPr>
-          <w:spacing w:val="-3"/>
-          <w:sz w:val="23"/>
-        </w:rPr>
-        <w:t xml:space="preserve"> </w:t>
-      </w:r>
-      <w:r>
-        <w:rPr>
-          <w:sz w:val="23"/>
-        </w:rPr>
-        <w:t>diện</w:t>
-      </w:r>
-      <w:r>
-        <w:rPr>
-          <w:spacing w:val="-2"/>
-          <w:sz w:val="23"/>
-        </w:rPr>
-        <w:t xml:space="preserve"> </w:t>
-      </w:r>
-      <w:r>
-        <w:rPr>
-          <w:sz w:val="23"/>
-        </w:rPr>
-        <w:t>bên</w:t>
-      </w:r>
-      <w:r>
-        <w:rPr>
-          <w:spacing w:val="-2"/>
-          <w:sz w:val="23"/>
-        </w:rPr>
-        <w:t xml:space="preserve"> </w:t>
-      </w:r>
-      <w:r>
-        <w:rPr>
-          <w:sz w:val="23"/>
-        </w:rPr>
-        <w:t>phía</w:t>
-      </w:r>
-      <w:r>
-        <w:rPr>
-          <w:spacing w:val="-2"/>
-          <w:sz w:val="23"/>
-        </w:rPr>
-        <w:t xml:space="preserve"> client.</w:t>
+          <w:lang w:val="en-US"/>
+        </w:rPr>
+        <w:t>Chỉnh sửa giao diện cho phù hợp với trải nghiệm người dùng</w:t>
       </w:r>
     </w:p>
     <w:p>
@@ -5450,36 +5118,9 @@
       <w:r>
         <w:rPr>
           <w:sz w:val="23"/>
-        </w:rPr>
-        <w:t>đặt</w:t>
-      </w:r>
-      <w:r>
-        <w:rPr>
-          <w:spacing w:val="-2"/>
-          <w:sz w:val="23"/>
-        </w:rPr>
-        <w:t xml:space="preserve"> </w:t>
-      </w:r>
-      <w:r>
-        <w:rPr>
-          <w:sz w:val="23"/>
-        </w:rPr>
-        <w:t>phòng,</w:t>
-      </w:r>
-      <w:r>
-        <w:rPr>
-          <w:spacing w:val="1"/>
-          <w:sz w:val="23"/>
-        </w:rPr>
-        <w:t xml:space="preserve"> </w:t>
-      </w:r>
-      <w:r>
-        <w:rPr>
-          <w:spacing w:val="-5"/>
-          <w:sz w:val="23"/>
           <w:lang w:val="en-US"/>
         </w:rPr>
-        <w:t>tạo hóa đơn,…</w:t>
+        <w:t>tạo hóa đơn</w:t>
       </w:r>
     </w:p>
     <w:p>
@@ -6780,6 +6421,14 @@
               </w:rPr>
               <w:t xml:space="preserve"> Hoàn thanh giao diện phía khách hàng</w:t>
             </w:r>
+            <w:r>
+              <w:rPr>
+                <w:spacing w:val="-4"/>
+                <w:sz w:val="24"/>
+                <w:lang w:val="en-US"/>
+              </w:rPr>
+              <w:t>, thêm các hàm gọi API</w:t>
+            </w:r>
           </w:p>
           <w:p>
             <w:pPr>
@@ -6797,6 +6446,14 @@
                 <w:lang w:val="en-US"/>
               </w:rPr>
               <w:t>Backend: Service</w:t>
+            </w:r>
+            <w:r>
+              <w:rPr>
+                <w:spacing w:val="-4"/>
+                <w:sz w:val="24"/>
+                <w:lang w:val="en-US"/>
+              </w:rPr>
+              <w:t xml:space="preserve">, Booking, </w:t>
             </w:r>
           </w:p>
           <w:p>

</xml_diff>

<commit_message>
update docker, payment method
</commit_message>
<xml_diff>
--- a/BaoCaoTienDo.docx
+++ b/BaoCaoTienDo.docx
@@ -7,7 +7,7 @@
         <w:tabs>
           <w:tab w:val="left" w:pos="5162"/>
         </w:tabs>
-        <w:spacing w:before="71"/>
+        <w:spacing w:before="120" w:after="120"/>
         <w:ind w:left="114"/>
         <w:rPr>
           <w:b/>
@@ -180,7 +180,7 @@
         <w:tabs>
           <w:tab w:val="left" w:pos="6230"/>
         </w:tabs>
-        <w:spacing w:before="121"/>
+        <w:spacing w:before="120" w:after="120"/>
         <w:ind w:left="114"/>
       </w:pPr>
       <w:r>
@@ -287,7 +287,7 @@
           </mc:Choice>
           <mc:Fallback>
             <w:pict>
-              <v:group w14:anchorId="3B7FD6F4" id="Group 2" o:spid="_x0000_s1026" style="position:absolute;margin-left:111.25pt;margin-top:19.65pt;width:149.05pt;height:6.3pt;z-index:-15728640;mso-wrap-distance-left:0;mso-wrap-distance-right:0;mso-position-horizontal-relative:page" coordsize="18929,800" o:gfxdata="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">
+              <v:group w14:anchorId="63463F6E" id="Group 2" o:spid="_x0000_s1026" style="position:absolute;margin-left:111.25pt;margin-top:19.65pt;width:149.05pt;height:6.3pt;z-index:-15728640;mso-wrap-distance-left:0;mso-wrap-distance-right:0;mso-position-horizontal-relative:page" coordsize="18929,800" o:gfxdata="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">
                 <v:shapetype id="_x0000_t75" coordsize="21600,21600" o:spt="75" o:preferrelative="t" path="m@4@5l@4@11@9@11@9@5xe" filled="f" stroked="f">
                   <v:stroke joinstyle="miter"/>
                   <v:formulas>
@@ -423,7 +423,7 @@
           </mc:Choice>
           <mc:Fallback>
             <w:pict>
-              <v:group w14:anchorId="3E6EFB4F" id="Group 5" o:spid="_x0000_s1026" style="position:absolute;margin-left:367.3pt;margin-top:20pt;width:132.25pt;height:6pt;z-index:-15728128;mso-wrap-distance-left:0;mso-wrap-distance-right:0;mso-position-horizontal-relative:page" coordsize="16795,762" o:gfxdata="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">
+              <v:group w14:anchorId="23E6ED21" id="Group 5" o:spid="_x0000_s1026" style="position:absolute;margin-left:367.3pt;margin-top:20pt;width:132.25pt;height:6pt;z-index:-15728128;mso-wrap-distance-left:0;mso-wrap-distance-right:0;mso-position-horizontal-relative:page" coordsize="16795,762" o:gfxdata="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">
                 <v:shape id="Image 6" o:spid="_x0000_s1027" type="#_x0000_t75" style="position:absolute;width:16794;height:761;visibility:visible;mso-wrap-style:square" o:gfxdata="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">
                   <v:imagedata r:id="rId10" o:title=""/>
                 </v:shape>
@@ -613,7 +613,7 @@
     <w:p>
       <w:pPr>
         <w:pStyle w:val="BodyText"/>
-        <w:spacing w:before="202"/>
+        <w:spacing w:before="120" w:after="120"/>
         <w:ind w:left="0" w:firstLine="0"/>
         <w:rPr>
           <w:sz w:val="28"/>
@@ -623,6 +623,7 @@
     <w:p>
       <w:pPr>
         <w:pStyle w:val="Title"/>
+        <w:spacing w:before="120" w:after="120"/>
       </w:pPr>
       <w:r>
         <w:t>Báo</w:t>
@@ -660,6 +661,7 @@
     </w:p>
     <w:p>
       <w:pPr>
+        <w:spacing w:before="120" w:after="120"/>
         <w:ind w:left="315" w:right="2"/>
         <w:jc w:val="center"/>
         <w:rPr>
@@ -737,7 +739,7 @@
           </mc:Choice>
           <mc:Fallback>
             <w:pict>
-              <v:shape w14:anchorId="32106D9F" id="Graphic 8" o:spid="_x0000_s1026" style="position:absolute;margin-left:269.35pt;margin-top:9.9pt;width:32.8pt;height:.1pt;z-index:15729664;visibility:visible;mso-wrap-style:square;mso-wrap-distance-left:0;mso-wrap-distance-top:0;mso-wrap-distance-right:0;mso-wrap-distance-bottom:0;mso-position-horizontal:absolute;mso-position-horizontal-relative:page;mso-position-vertical:absolute;mso-position-vertical-relative:text;v-text-anchor:top" coordsize="416559,1270" o:gfxdata="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" path="m,l416061,e" filled="f" strokeweight=".3665mm">
+              <v:shape w14:anchorId="47FD095D" id="Graphic 8" o:spid="_x0000_s1026" style="position:absolute;margin-left:269.35pt;margin-top:9.9pt;width:32.8pt;height:.1pt;z-index:15729664;visibility:visible;mso-wrap-style:square;mso-wrap-distance-left:0;mso-wrap-distance-top:0;mso-wrap-distance-right:0;mso-wrap-distance-bottom:0;mso-position-horizontal:absolute;mso-position-horizontal-relative:page;mso-position-vertical:absolute;mso-position-vertical-relative:text;v-text-anchor:top" coordsize="416559,1270" o:gfxdata="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" path="m,l416061,e" filled="f" strokeweight=".3665mm">
                 <v:stroke dashstyle="dash"/>
                 <v:path arrowok="t"/>
                 <w10:wrap anchorx="page"/>
@@ -817,7 +819,7 @@
           </mc:Choice>
           <mc:Fallback>
             <w:pict>
-              <v:shape w14:anchorId="1DA631C6" id="Graphic 9" o:spid="_x0000_s1026" style="position:absolute;margin-left:323.1pt;margin-top:9.9pt;width:32.65pt;height:.1pt;z-index:15730176;visibility:visible;mso-wrap-style:square;mso-wrap-distance-left:0;mso-wrap-distance-top:0;mso-wrap-distance-right:0;mso-wrap-distance-bottom:0;mso-position-horizontal:absolute;mso-position-horizontal-relative:page;mso-position-vertical:absolute;mso-position-vertical-relative:text;v-text-anchor:top" coordsize="414655,1270" o:gfxdata="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" path="m,l414219,e" filled="f" strokeweight=".3665mm">
+              <v:shape w14:anchorId="56F45D17" id="Graphic 9" o:spid="_x0000_s1026" style="position:absolute;margin-left:323.1pt;margin-top:9.9pt;width:32.65pt;height:.1pt;z-index:15730176;visibility:visible;mso-wrap-style:square;mso-wrap-distance-left:0;mso-wrap-distance-top:0;mso-wrap-distance-right:0;mso-wrap-distance-bottom:0;mso-position-horizontal:absolute;mso-position-horizontal-relative:page;mso-position-vertical:absolute;mso-position-vertical-relative:text;v-text-anchor:top" coordsize="414655,1270" o:gfxdata="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" path="m,l414219,e" filled="f" strokeweight=".3665mm">
                 <v:stroke dashstyle="dash"/>
                 <v:path arrowok="t"/>
                 <w10:wrap anchorx="page"/>
@@ -837,9 +839,8 @@
     <w:p>
       <w:pPr>
         <w:pStyle w:val="Heading1"/>
-        <w:spacing w:before="39"/>
-        <w:ind w:left="315" w:right="7273" w:firstLine="0"/>
-        <w:jc w:val="center"/>
+        <w:spacing w:before="120" w:after="120"/>
+        <w:ind w:left="284" w:hanging="283"/>
       </w:pPr>
       <w:r>
         <w:t>Giới</w:t>
@@ -871,10 +872,7 @@
     </w:p>
     <w:p>
       <w:pPr>
-        <w:pStyle w:val="BodyText"/>
-        <w:spacing w:before="241"/>
-        <w:ind w:left="542" w:right="439" w:firstLine="0"/>
-        <w:jc w:val="both"/>
+        <w:spacing w:before="120" w:after="120"/>
       </w:pPr>
       <w:r>
         <w:t>Dự</w:t>
@@ -1124,7 +1122,7 @@
         <w:tabs>
           <w:tab w:val="left" w:pos="1261"/>
         </w:tabs>
-        <w:spacing w:before="239"/>
+        <w:spacing w:before="120" w:after="120"/>
         <w:ind w:left="1261"/>
         <w:rPr>
           <w:sz w:val="23"/>
@@ -1324,7 +1322,7 @@
         <w:tabs>
           <w:tab w:val="left" w:pos="1261"/>
         </w:tabs>
-        <w:spacing w:before="40" w:line="276" w:lineRule="auto"/>
+        <w:spacing w:before="120" w:after="120" w:line="276" w:lineRule="auto"/>
         <w:ind w:left="1261" w:right="367"/>
         <w:rPr>
           <w:sz w:val="23"/>
@@ -1562,7 +1560,7 @@
         <w:tabs>
           <w:tab w:val="left" w:pos="1261"/>
         </w:tabs>
-        <w:spacing w:line="263" w:lineRule="exact"/>
+        <w:spacing w:before="120" w:after="120" w:line="263" w:lineRule="exact"/>
         <w:ind w:left="1261"/>
         <w:rPr>
           <w:sz w:val="23"/>
@@ -1710,7 +1708,7 @@
         <w:tabs>
           <w:tab w:val="left" w:pos="1261"/>
         </w:tabs>
-        <w:spacing w:before="40"/>
+        <w:spacing w:before="120" w:after="120"/>
         <w:ind w:left="1261"/>
         <w:rPr>
           <w:sz w:val="23"/>
@@ -1837,22 +1835,8 @@
     </w:p>
     <w:p>
       <w:pPr>
-        <w:pStyle w:val="BodyText"/>
-        <w:spacing w:before="58"/>
-        <w:ind w:left="0" w:firstLine="0"/>
-      </w:pPr>
-    </w:p>
-    <w:p>
-      <w:pPr>
-        <w:pStyle w:val="Heading1"/>
-        <w:numPr>
-          <w:ilvl w:val="0"/>
-          <w:numId w:val="1"/>
-        </w:numPr>
-        <w:tabs>
-          <w:tab w:val="left" w:pos="800"/>
-        </w:tabs>
-        <w:ind w:left="800" w:hanging="258"/>
+        <w:pStyle w:val="Heading2"/>
+        <w:spacing w:before="120" w:after="120"/>
       </w:pPr>
       <w:r>
         <w:t>Đăng</w:t>
@@ -1880,7 +1864,7 @@
         <w:tabs>
           <w:tab w:val="left" w:pos="1261"/>
         </w:tabs>
-        <w:spacing w:before="238" w:line="276" w:lineRule="auto"/>
+        <w:spacing w:before="120" w:after="120" w:line="276" w:lineRule="auto"/>
         <w:ind w:left="1261" w:right="286"/>
         <w:rPr>
           <w:sz w:val="23"/>
@@ -1951,7 +1935,7 @@
         <w:tabs>
           <w:tab w:val="left" w:pos="1261"/>
         </w:tabs>
-        <w:spacing w:before="1"/>
+        <w:spacing w:before="120" w:after="120"/>
         <w:ind w:left="1261"/>
         <w:rPr>
           <w:sz w:val="23"/>
@@ -2054,22 +2038,8 @@
     </w:p>
     <w:p>
       <w:pPr>
-        <w:pStyle w:val="BodyText"/>
-        <w:spacing w:before="55"/>
-        <w:ind w:left="0" w:firstLine="0"/>
-      </w:pPr>
-    </w:p>
-    <w:p>
-      <w:pPr>
-        <w:pStyle w:val="Heading1"/>
-        <w:numPr>
-          <w:ilvl w:val="0"/>
-          <w:numId w:val="1"/>
-        </w:numPr>
-        <w:tabs>
-          <w:tab w:val="left" w:pos="800"/>
-        </w:tabs>
-        <w:ind w:left="800" w:hanging="258"/>
+        <w:pStyle w:val="Heading2"/>
+        <w:spacing w:before="120" w:after="120"/>
       </w:pPr>
       <w:r>
         <w:t>Quản</w:t>
@@ -2115,7 +2085,7 @@
         <w:tabs>
           <w:tab w:val="left" w:pos="1261"/>
         </w:tabs>
-        <w:spacing w:before="238" w:line="276" w:lineRule="auto"/>
+        <w:spacing w:before="120" w:after="120" w:line="276" w:lineRule="auto"/>
         <w:ind w:left="1261" w:right="362"/>
         <w:rPr>
           <w:sz w:val="23"/>
@@ -2388,7 +2358,7 @@
         <w:tabs>
           <w:tab w:val="left" w:pos="1261"/>
         </w:tabs>
-        <w:spacing w:before="2"/>
+        <w:spacing w:before="120" w:after="120"/>
         <w:ind w:left="1261"/>
         <w:rPr>
           <w:sz w:val="23"/>
@@ -2569,22 +2539,8 @@
     </w:p>
     <w:p>
       <w:pPr>
-        <w:pStyle w:val="BodyText"/>
-        <w:spacing w:before="16"/>
-        <w:ind w:left="0" w:firstLine="0"/>
-      </w:pPr>
-    </w:p>
-    <w:p>
-      <w:pPr>
-        <w:pStyle w:val="Heading1"/>
-        <w:numPr>
-          <w:ilvl w:val="0"/>
-          <w:numId w:val="1"/>
-        </w:numPr>
-        <w:tabs>
-          <w:tab w:val="left" w:pos="800"/>
-        </w:tabs>
-        <w:ind w:left="800" w:hanging="258"/>
+        <w:pStyle w:val="Heading2"/>
+        <w:spacing w:before="120" w:after="120"/>
       </w:pPr>
       <w:r>
         <w:t>Quản</w:t>
@@ -2621,7 +2577,7 @@
         <w:tabs>
           <w:tab w:val="left" w:pos="1261"/>
         </w:tabs>
-        <w:spacing w:before="238" w:line="276" w:lineRule="auto"/>
+        <w:spacing w:before="120" w:after="120" w:line="276" w:lineRule="auto"/>
         <w:ind w:left="1261" w:right="301"/>
         <w:rPr>
           <w:sz w:val="23"/>
@@ -2861,7 +2817,7 @@
         <w:tabs>
           <w:tab w:val="left" w:pos="1261"/>
         </w:tabs>
-        <w:spacing w:before="2"/>
+        <w:spacing w:before="120" w:after="120"/>
         <w:ind w:left="1261"/>
         <w:rPr>
           <w:sz w:val="23"/>
@@ -2912,23 +2868,8 @@
     </w:p>
     <w:p>
       <w:pPr>
-        <w:pStyle w:val="BodyText"/>
-        <w:spacing w:before="16"/>
-        <w:ind w:left="0" w:firstLine="0"/>
-      </w:pPr>
-    </w:p>
-    <w:p>
-      <w:pPr>
-        <w:pStyle w:val="Heading1"/>
-        <w:numPr>
-          <w:ilvl w:val="0"/>
-          <w:numId w:val="1"/>
-        </w:numPr>
-        <w:tabs>
-          <w:tab w:val="left" w:pos="800"/>
-        </w:tabs>
-        <w:spacing w:before="1"/>
-        <w:ind w:left="800" w:hanging="258"/>
+        <w:pStyle w:val="Heading2"/>
+        <w:spacing w:before="120" w:after="120"/>
       </w:pPr>
       <w:r>
         <w:t>Quản</w:t>
@@ -2974,7 +2915,7 @@
         <w:tabs>
           <w:tab w:val="left" w:pos="1261"/>
         </w:tabs>
-        <w:spacing w:before="237" w:line="276" w:lineRule="auto"/>
+        <w:spacing w:before="120" w:after="120" w:line="276" w:lineRule="auto"/>
         <w:ind w:left="1261" w:right="853"/>
         <w:rPr>
           <w:sz w:val="23"/>
@@ -3234,7 +3175,7 @@
         <w:tabs>
           <w:tab w:val="left" w:pos="1261"/>
         </w:tabs>
-        <w:spacing w:line="263" w:lineRule="exact"/>
+        <w:spacing w:before="120" w:after="120" w:line="263" w:lineRule="exact"/>
         <w:ind w:left="1261"/>
         <w:rPr>
           <w:sz w:val="23"/>
@@ -3285,22 +3226,8 @@
     </w:p>
     <w:p>
       <w:pPr>
-        <w:pStyle w:val="BodyText"/>
-        <w:spacing w:before="19"/>
-        <w:ind w:left="0" w:firstLine="0"/>
-      </w:pPr>
-    </w:p>
-    <w:p>
-      <w:pPr>
-        <w:pStyle w:val="Heading1"/>
-        <w:numPr>
-          <w:ilvl w:val="0"/>
-          <w:numId w:val="1"/>
-        </w:numPr>
-        <w:tabs>
-          <w:tab w:val="left" w:pos="800"/>
-        </w:tabs>
-        <w:ind w:left="800" w:hanging="258"/>
+        <w:pStyle w:val="Heading2"/>
+        <w:spacing w:before="120" w:after="120"/>
       </w:pPr>
       <w:r>
         <w:t>Quản</w:t>
@@ -3346,7 +3273,7 @@
         <w:tabs>
           <w:tab w:val="left" w:pos="1261"/>
         </w:tabs>
-        <w:spacing w:before="238"/>
+        <w:spacing w:before="120" w:after="120"/>
         <w:ind w:left="1261"/>
         <w:rPr>
           <w:sz w:val="23"/>
@@ -3587,7 +3514,7 @@
         <w:tabs>
           <w:tab w:val="left" w:pos="1261"/>
         </w:tabs>
-        <w:spacing w:before="41"/>
+        <w:spacing w:before="120" w:after="120"/>
         <w:ind w:left="1261"/>
         <w:rPr>
           <w:sz w:val="23"/>
@@ -3651,34 +3578,10 @@
     </w:p>
     <w:p>
       <w:pPr>
-        <w:rPr>
-          <w:sz w:val="23"/>
-        </w:rPr>
-        <w:sectPr>
-          <w:footerReference w:type="default" r:id="rId11"/>
-          <w:type w:val="continuous"/>
-          <w:pgSz w:w="11910" w:h="16850"/>
-          <w:pgMar w:top="1720" w:right="880" w:bottom="1260" w:left="1160" w:header="0" w:footer="1060" w:gutter="0"/>
-          <w:pgNumType w:start="1"/>
-          <w:cols w:space="720"/>
-        </w:sectPr>
+        <w:pStyle w:val="Heading2"/>
+        <w:spacing w:before="120" w:after="120"/>
       </w:pPr>
-    </w:p>
-    <w:p>
-      <w:pPr>
-        <w:pStyle w:val="Heading1"/>
-        <w:numPr>
-          <w:ilvl w:val="0"/>
-          <w:numId w:val="1"/>
-        </w:numPr>
-        <w:tabs>
-          <w:tab w:val="left" w:pos="800"/>
-        </w:tabs>
-        <w:spacing w:before="77"/>
-        <w:ind w:left="800" w:hanging="258"/>
-      </w:pPr>
-      <w:r>
-        <w:lastRenderedPageBreak/>
+      <w:r>
         <w:t>Quản</w:t>
       </w:r>
       <w:r>
@@ -3722,7 +3625,7 @@
         <w:tabs>
           <w:tab w:val="left" w:pos="1261"/>
         </w:tabs>
-        <w:spacing w:before="238" w:line="276" w:lineRule="auto"/>
+        <w:spacing w:before="120" w:after="120" w:line="276" w:lineRule="auto"/>
         <w:ind w:left="1261" w:right="714"/>
         <w:rPr>
           <w:sz w:val="23"/>
@@ -3969,7 +3872,7 @@
         <w:tabs>
           <w:tab w:val="left" w:pos="1261"/>
         </w:tabs>
-        <w:spacing w:before="2" w:line="276" w:lineRule="auto"/>
+        <w:spacing w:before="120" w:after="120" w:line="276" w:lineRule="auto"/>
         <w:ind w:left="1261" w:right="489"/>
         <w:rPr>
           <w:sz w:val="23"/>
@@ -4196,21 +4099,20 @@
         <w:rPr>
           <w:sz w:val="23"/>
         </w:rPr>
-        <w:t>nhân viên và lấy thông tin từng nhân viên</w:t>
+        <w:t xml:space="preserve">nhân </w:t>
+      </w:r>
+      <w:r>
+        <w:rPr>
+          <w:sz w:val="23"/>
+        </w:rPr>
+        <w:lastRenderedPageBreak/>
+        <w:t>viên và lấy thông tin từng nhân viên</w:t>
       </w:r>
     </w:p>
     <w:p>
       <w:pPr>
-        <w:pStyle w:val="Heading1"/>
-        <w:numPr>
-          <w:ilvl w:val="0"/>
-          <w:numId w:val="1"/>
-        </w:numPr>
-        <w:tabs>
-          <w:tab w:val="left" w:pos="800"/>
-        </w:tabs>
-        <w:spacing w:before="242"/>
-        <w:ind w:left="800" w:hanging="258"/>
+        <w:pStyle w:val="Heading2"/>
+        <w:spacing w:before="120" w:after="120"/>
       </w:pPr>
       <w:r>
         <w:t>Quản</w:t>
@@ -4256,7 +4158,7 @@
         <w:tabs>
           <w:tab w:val="left" w:pos="1261"/>
         </w:tabs>
-        <w:spacing w:before="237" w:line="276" w:lineRule="auto"/>
+        <w:spacing w:before="120" w:after="120" w:line="276" w:lineRule="auto"/>
         <w:ind w:left="1261" w:right="415"/>
         <w:rPr>
           <w:sz w:val="23"/>
@@ -4522,7 +4424,7 @@
         <w:tabs>
           <w:tab w:val="left" w:pos="1261"/>
         </w:tabs>
-        <w:spacing w:line="263" w:lineRule="exact"/>
+        <w:spacing w:before="120" w:after="120" w:line="263" w:lineRule="exact"/>
         <w:ind w:left="1261"/>
         <w:rPr>
           <w:sz w:val="23"/>
@@ -4573,16 +4475,8 @@
     </w:p>
     <w:p>
       <w:pPr>
-        <w:pStyle w:val="Heading1"/>
-        <w:numPr>
-          <w:ilvl w:val="0"/>
-          <w:numId w:val="1"/>
-        </w:numPr>
-        <w:tabs>
-          <w:tab w:val="left" w:pos="800"/>
-        </w:tabs>
-        <w:spacing w:before="83"/>
-        <w:ind w:left="800" w:hanging="258"/>
+        <w:pStyle w:val="Heading2"/>
+        <w:spacing w:before="120" w:after="120"/>
       </w:pPr>
       <w:r>
         <w:t>Báo</w:t>
@@ -4622,7 +4516,7 @@
         <w:tabs>
           <w:tab w:val="left" w:pos="1261"/>
         </w:tabs>
-        <w:spacing w:before="238" w:line="276" w:lineRule="auto"/>
+        <w:spacing w:before="120" w:after="120" w:line="276" w:lineRule="auto"/>
         <w:ind w:left="1261" w:right="468"/>
         <w:rPr>
           <w:sz w:val="23"/>
@@ -4875,7 +4769,7 @@
         <w:tabs>
           <w:tab w:val="left" w:pos="1261"/>
         </w:tabs>
-        <w:spacing w:before="1"/>
+        <w:spacing w:before="120" w:after="120"/>
         <w:ind w:left="1261"/>
         <w:rPr>
           <w:sz w:val="23"/>
@@ -4936,18 +4830,10 @@
         </w:rPr>
         <w:t>xong.</w:t>
       </w:r>
-    </w:p>
-    <w:p>
-      <w:pPr>
-        <w:pStyle w:val="BodyText"/>
-        <w:spacing w:before="17"/>
-        <w:ind w:left="0" w:firstLine="0"/>
-      </w:pPr>
     </w:p>
     <w:p>
       <w:pPr>
         <w:pStyle w:val="Heading1"/>
-        <w:ind w:left="542" w:firstLine="0"/>
       </w:pPr>
       <w:r>
         <w:t>Công</w:t>
@@ -4993,7 +4879,7 @@
         <w:tabs>
           <w:tab w:val="left" w:pos="1261"/>
         </w:tabs>
-        <w:spacing w:before="238"/>
+        <w:spacing w:before="120" w:after="120"/>
         <w:ind w:left="1261"/>
         <w:rPr>
           <w:sz w:val="23"/>
@@ -5037,7 +4923,7 @@
         <w:tabs>
           <w:tab w:val="left" w:pos="1261"/>
         </w:tabs>
-        <w:spacing w:before="40"/>
+        <w:spacing w:before="120" w:after="120"/>
         <w:ind w:left="1261"/>
         <w:rPr>
           <w:sz w:val="23"/>
@@ -5122,19 +5008,11 @@
         </w:rPr>
         <w:t>tạo hóa đơn</w:t>
       </w:r>
-    </w:p>
-    <w:p>
-      <w:pPr>
-        <w:pStyle w:val="BodyText"/>
-        <w:spacing w:before="16"/>
-        <w:ind w:left="0" w:firstLine="0"/>
-      </w:pPr>
     </w:p>
     <w:p>
       <w:pPr>
         <w:pStyle w:val="Heading1"/>
-        <w:spacing w:before="1"/>
-        <w:ind w:left="542" w:firstLine="0"/>
+        <w:ind w:left="567" w:hanging="567"/>
       </w:pPr>
       <w:r>
         <w:t>Các</w:t>
@@ -5180,7 +5058,7 @@
         <w:tabs>
           <w:tab w:val="left" w:pos="1261"/>
         </w:tabs>
-        <w:spacing w:before="274" w:line="276" w:lineRule="auto"/>
+        <w:spacing w:before="120" w:after="120" w:line="276" w:lineRule="auto"/>
         <w:ind w:left="1261" w:right="252"/>
         <w:rPr>
           <w:sz w:val="24"/>
@@ -5445,7 +5323,7 @@
         <w:tabs>
           <w:tab w:val="left" w:pos="1261"/>
         </w:tabs>
-        <w:spacing w:before="1" w:line="273" w:lineRule="auto"/>
+        <w:spacing w:before="120" w:after="120" w:line="273" w:lineRule="auto"/>
         <w:ind w:left="1261" w:right="571"/>
         <w:rPr>
           <w:sz w:val="23"/>
@@ -5706,7 +5584,7 @@
         <w:tabs>
           <w:tab w:val="left" w:pos="1261"/>
         </w:tabs>
-        <w:spacing w:before="4" w:line="276" w:lineRule="auto"/>
+        <w:spacing w:before="120" w:after="120" w:line="276" w:lineRule="auto"/>
         <w:ind w:left="1261" w:right="409"/>
         <w:rPr>
           <w:sz w:val="23"/>
@@ -5969,7 +5847,7 @@
         <w:tabs>
           <w:tab w:val="left" w:pos="1261"/>
         </w:tabs>
-        <w:spacing w:before="1" w:line="273" w:lineRule="auto"/>
+        <w:spacing w:before="120" w:after="120" w:line="273" w:lineRule="auto"/>
         <w:ind w:left="1261" w:right="509"/>
         <w:rPr>
           <w:sz w:val="23"/>
@@ -6193,8 +6071,8 @@
     <w:p>
       <w:pPr>
         <w:pStyle w:val="Heading1"/>
-        <w:spacing w:before="248"/>
-        <w:ind w:left="542" w:firstLine="0"/>
+        <w:spacing w:before="120" w:after="120"/>
+        <w:ind w:left="426" w:hanging="426"/>
       </w:pPr>
       <w:r>
         <w:t>Phân</w:t>
@@ -6227,7 +6105,7 @@
     <w:p>
       <w:pPr>
         <w:pStyle w:val="BodyText"/>
-        <w:spacing w:before="45"/>
+        <w:spacing w:before="120" w:after="120"/>
         <w:ind w:left="0" w:firstLine="0"/>
         <w:rPr>
           <w:b/>
@@ -6269,6 +6147,7 @@
           <w:p>
             <w:pPr>
               <w:pStyle w:val="TableParagraph"/>
+              <w:spacing w:before="120" w:after="120"/>
               <w:ind w:left="100"/>
               <w:rPr>
                 <w:b/>
@@ -6314,6 +6193,7 @@
           <w:p>
             <w:pPr>
               <w:pStyle w:val="TableParagraph"/>
+              <w:spacing w:before="120" w:after="120"/>
               <w:rPr>
                 <w:b/>
                 <w:sz w:val="24"/>
@@ -6356,6 +6236,7 @@
           <w:p>
             <w:pPr>
               <w:pStyle w:val="TableParagraph"/>
+              <w:spacing w:before="120" w:after="120"/>
               <w:ind w:left="100"/>
               <w:rPr>
                 <w:b/>
@@ -6401,6 +6282,7 @@
           <w:p>
             <w:pPr>
               <w:pStyle w:val="TableParagraph"/>
+              <w:spacing w:before="120" w:after="120"/>
               <w:rPr>
                 <w:spacing w:val="-4"/>
                 <w:sz w:val="24"/>
@@ -6433,6 +6315,7 @@
           <w:p>
             <w:pPr>
               <w:pStyle w:val="TableParagraph"/>
+              <w:spacing w:before="120" w:after="120"/>
               <w:ind w:right="-237"/>
               <w:rPr>
                 <w:sz w:val="24"/>
@@ -6459,6 +6342,7 @@
           <w:p>
             <w:pPr>
               <w:pStyle w:val="TableParagraph"/>
+              <w:spacing w:before="120" w:after="120"/>
               <w:rPr>
                 <w:sz w:val="24"/>
                 <w:lang w:val="en-US"/>
@@ -6485,6 +6369,7 @@
           <w:p>
             <w:pPr>
               <w:pStyle w:val="TableParagraph"/>
+              <w:spacing w:before="120" w:after="120"/>
               <w:ind w:left="100"/>
               <w:rPr>
                 <w:b/>
@@ -6538,6 +6423,7 @@
           <w:p>
             <w:pPr>
               <w:pStyle w:val="TableParagraph"/>
+              <w:spacing w:before="120" w:after="120"/>
               <w:ind w:right="1221"/>
               <w:rPr>
                 <w:spacing w:val="-14"/>
@@ -6596,6 +6482,7 @@
           <w:p>
             <w:pPr>
               <w:pStyle w:val="TableParagraph"/>
+              <w:spacing w:before="120" w:after="120"/>
               <w:ind w:right="1221"/>
               <w:rPr>
                 <w:sz w:val="24"/>
@@ -6612,6 +6499,7 @@
           <w:p>
             <w:pPr>
               <w:pStyle w:val="TableParagraph"/>
+              <w:spacing w:before="120" w:after="120"/>
               <w:ind w:right="1221"/>
               <w:rPr>
                 <w:sz w:val="24"/>
@@ -6630,7 +6518,7 @@
     <w:p>
       <w:pPr>
         <w:pStyle w:val="BodyText"/>
-        <w:spacing w:before="121"/>
+        <w:spacing w:before="120" w:after="120"/>
         <w:ind w:left="0" w:firstLine="0"/>
         <w:rPr>
           <w:b/>
@@ -6640,7 +6528,7 @@
     </w:p>
     <w:p>
       <w:pPr>
-        <w:spacing w:before="1"/>
+        <w:spacing w:before="120" w:after="120"/>
         <w:ind w:left="542"/>
         <w:rPr>
           <w:b/>
@@ -6688,13 +6576,13 @@
     </w:p>
     <w:p>
       <w:pPr>
-        <w:spacing w:before="274"/>
+        <w:spacing w:before="120" w:after="120"/>
         <w:ind w:left="542"/>
         <w:rPr>
           <w:sz w:val="24"/>
         </w:rPr>
       </w:pPr>
-      <w:hyperlink r:id="rId12">
+      <w:hyperlink r:id="rId11">
         <w:r>
           <w:rPr>
             <w:color w:val="0462C1"/>
@@ -6724,6 +6612,7 @@
       </w:hyperlink>
     </w:p>
     <w:sectPr>
+      <w:footerReference w:type="default" r:id="rId12"/>
       <w:pgSz w:w="11910" w:h="16850"/>
       <w:pgMar w:top="1340" w:right="880" w:bottom="1260" w:left="1160" w:header="0" w:footer="1060" w:gutter="0"/>
       <w:cols w:space="720"/>
@@ -6769,7 +6658,7 @@
       <mc:AlternateContent>
         <mc:Choice Requires="wps">
           <w:drawing>
-            <wp:anchor distT="0" distB="0" distL="0" distR="0" simplePos="0" relativeHeight="487524352" behindDoc="1" locked="0" layoutInCell="1" allowOverlap="1" wp14:anchorId="089F607B" wp14:editId="654510C5">
+            <wp:anchor distT="0" distB="0" distL="0" distR="0" simplePos="0" relativeHeight="251658240" behindDoc="1" locked="0" layoutInCell="1" allowOverlap="1" wp14:anchorId="089F607B" wp14:editId="654510C5">
               <wp:simplePos x="0" y="0"/>
               <wp:positionH relativeFrom="page">
                 <wp:posOffset>6728206</wp:posOffset>
@@ -6862,7 +6751,7 @@
               <v:stroke joinstyle="miter"/>
               <v:path gradientshapeok="t" o:connecttype="rect"/>
             </v:shapetype>
-            <v:shape id="Textbox 1" o:spid="_x0000_s1026" type="#_x0000_t202" style="position:absolute;margin-left:529.8pt;margin-top:778.05pt;width:13pt;height:15.3pt;z-index:-15792128;visibility:visible;mso-wrap-style:square;mso-wrap-distance-left:0;mso-wrap-distance-top:0;mso-wrap-distance-right:0;mso-wrap-distance-bottom:0;mso-position-horizontal:absolute;mso-position-horizontal-relative:page;mso-position-vertical:absolute;mso-position-vertical-relative:page;v-text-anchor:top" o:gfxdata="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" filled="f" stroked="f">
+            <v:shape id="Textbox 1" o:spid="_x0000_s1026" type="#_x0000_t202" style="position:absolute;margin-left:529.8pt;margin-top:778.05pt;width:13pt;height:15.3pt;z-index:-251658240;visibility:visible;mso-wrap-style:square;mso-wrap-distance-left:0;mso-wrap-distance-top:0;mso-wrap-distance-right:0;mso-wrap-distance-bottom:0;mso-position-horizontal:absolute;mso-position-horizontal-relative:page;mso-position-vertical:absolute;mso-position-vertical-relative:page;v-text-anchor:top" o:gfxdata="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" filled="f" stroked="f">
               <v:textbox inset="0,0,0,0">
                 <w:txbxContent>
                   <w:p>
@@ -7064,6 +6953,123 @@
     </w:lvl>
   </w:abstractNum>
   <w:abstractNum w:abstractNumId="1" w15:restartNumberingAfterBreak="0">
+    <w:nsid w:val="2BFF0707"/>
+    <w:multiLevelType w:val="multilevel"/>
+    <w:tmpl w:val="3B940F62"/>
+    <w:lvl w:ilvl="0">
+      <w:start w:val="1"/>
+      <w:numFmt w:val="upperRoman"/>
+      <w:pStyle w:val="Heading1"/>
+      <w:lvlText w:val="%1. "/>
+      <w:lvlJc w:val="left"/>
+      <w:pPr>
+        <w:ind w:left="425" w:hanging="425"/>
+      </w:pPr>
+      <w:rPr>
+        <w:rFonts w:hint="default"/>
+      </w:rPr>
+    </w:lvl>
+    <w:lvl w:ilvl="1">
+      <w:start w:val="1"/>
+      <w:numFmt w:val="decimal"/>
+      <w:pStyle w:val="Heading2"/>
+      <w:lvlText w:val="%2."/>
+      <w:lvlJc w:val="left"/>
+      <w:pPr>
+        <w:ind w:left="284" w:hanging="284"/>
+      </w:pPr>
+      <w:rPr>
+        <w:rFonts w:hint="default"/>
+      </w:rPr>
+    </w:lvl>
+    <w:lvl w:ilvl="2">
+      <w:start w:val="1"/>
+      <w:numFmt w:val="decimal"/>
+      <w:pStyle w:val="Heading3"/>
+      <w:lvlText w:val="%2.%3."/>
+      <w:lvlJc w:val="left"/>
+      <w:pPr>
+        <w:ind w:left="567" w:hanging="567"/>
+      </w:pPr>
+      <w:rPr>
+        <w:rFonts w:hint="default"/>
+      </w:rPr>
+    </w:lvl>
+    <w:lvl w:ilvl="3">
+      <w:start w:val="1"/>
+      <w:numFmt w:val="decimal"/>
+      <w:pStyle w:val="Heading4"/>
+      <w:lvlText w:val="%2.%3.%4."/>
+      <w:lvlJc w:val="left"/>
+      <w:pPr>
+        <w:ind w:left="992" w:hanging="992"/>
+      </w:pPr>
+      <w:rPr>
+        <w:rFonts w:hint="default"/>
+      </w:rPr>
+    </w:lvl>
+    <w:lvl w:ilvl="4">
+      <w:start w:val="1"/>
+      <w:numFmt w:val="lowerLetter"/>
+      <w:lvlText w:val="(%5)"/>
+      <w:lvlJc w:val="left"/>
+      <w:pPr>
+        <w:ind w:left="1800" w:hanging="360"/>
+      </w:pPr>
+      <w:rPr>
+        <w:rFonts w:hint="default"/>
+      </w:rPr>
+    </w:lvl>
+    <w:lvl w:ilvl="5">
+      <w:start w:val="1"/>
+      <w:numFmt w:val="lowerRoman"/>
+      <w:lvlText w:val="(%6)"/>
+      <w:lvlJc w:val="left"/>
+      <w:pPr>
+        <w:ind w:left="2160" w:hanging="360"/>
+      </w:pPr>
+      <w:rPr>
+        <w:rFonts w:hint="default"/>
+      </w:rPr>
+    </w:lvl>
+    <w:lvl w:ilvl="6">
+      <w:start w:val="1"/>
+      <w:numFmt w:val="decimal"/>
+      <w:lvlText w:val="%7."/>
+      <w:lvlJc w:val="left"/>
+      <w:pPr>
+        <w:ind w:left="2520" w:hanging="360"/>
+      </w:pPr>
+      <w:rPr>
+        <w:rFonts w:hint="default"/>
+      </w:rPr>
+    </w:lvl>
+    <w:lvl w:ilvl="7">
+      <w:start w:val="1"/>
+      <w:numFmt w:val="lowerLetter"/>
+      <w:lvlText w:val="%8."/>
+      <w:lvlJc w:val="left"/>
+      <w:pPr>
+        <w:ind w:left="2880" w:hanging="360"/>
+      </w:pPr>
+      <w:rPr>
+        <w:rFonts w:hint="default"/>
+      </w:rPr>
+    </w:lvl>
+    <w:lvl w:ilvl="8">
+      <w:start w:val="1"/>
+      <w:numFmt w:val="lowerRoman"/>
+      <w:lvlText w:val="%9."/>
+      <w:lvlJc w:val="left"/>
+      <w:pPr>
+        <w:ind w:left="3240" w:hanging="360"/>
+      </w:pPr>
+      <w:rPr>
+        <w:rFonts w:hint="default"/>
+      </w:rPr>
+    </w:lvl>
+  </w:abstractNum>
+  <w:abstractNum w:abstractNumId="2" w15:restartNumberingAfterBreak="0">
     <w:nsid w:val="7F3B4413"/>
     <w:multiLevelType w:val="hybridMultilevel"/>
     <w:tmpl w:val="9604A128"/>
@@ -7074,7 +7080,6 @@
       <w:lvlJc w:val="left"/>
       <w:pPr>
         <w:ind w:left="801" w:hanging="260"/>
-        <w:jc w:val="left"/>
       </w:pPr>
       <w:rPr>
         <w:rFonts w:ascii="Times New Roman" w:eastAsia="Times New Roman" w:hAnsi="Times New Roman" w:cs="Times New Roman" w:hint="default"/>
@@ -7189,10 +7194,13 @@
     </w:lvl>
   </w:abstractNum>
   <w:num w:numId="1" w16cid:durableId="84082993">
-    <w:abstractNumId w:val="1"/>
+    <w:abstractNumId w:val="2"/>
   </w:num>
   <w:num w:numId="2" w16cid:durableId="760492953">
     <w:abstractNumId w:val="0"/>
+  </w:num>
+  <w:num w:numId="3" w16cid:durableId="1790053323">
+    <w:abstractNumId w:val="1"/>
   </w:num>
 </w:numbering>
 </file>
@@ -7607,15 +7615,99 @@
     <w:basedOn w:val="Normal"/>
     <w:uiPriority w:val="9"/>
     <w:qFormat/>
+    <w:rsid w:val="006F6459"/>
     <w:pPr>
-      <w:ind w:left="800" w:hanging="258"/>
+      <w:numPr>
+        <w:numId w:val="3"/>
+      </w:numPr>
       <w:outlineLvl w:val="0"/>
     </w:pPr>
     <w:rPr>
       <w:b/>
       <w:bCs/>
+      <w:sz w:val="28"/>
+      <w:szCs w:val="26"/>
+    </w:rPr>
+  </w:style>
+  <w:style w:type="paragraph" w:styleId="Heading2">
+    <w:name w:val="heading 2"/>
+    <w:basedOn w:val="Normal"/>
+    <w:next w:val="Normal"/>
+    <w:link w:val="Heading2Char"/>
+    <w:uiPriority w:val="9"/>
+    <w:unhideWhenUsed/>
+    <w:qFormat/>
+    <w:rsid w:val="001527AF"/>
+    <w:pPr>
+      <w:keepNext/>
+      <w:keepLines/>
+      <w:numPr>
+        <w:ilvl w:val="1"/>
+        <w:numId w:val="3"/>
+      </w:numPr>
+      <w:spacing w:before="40"/>
+      <w:outlineLvl w:val="1"/>
+    </w:pPr>
+    <w:rPr>
+      <w:rFonts w:eastAsiaTheme="majorEastAsia" w:cstheme="majorBidi"/>
+      <w:b/>
+      <w:color w:val="000000" w:themeColor="text1"/>
       <w:sz w:val="26"/>
       <w:szCs w:val="26"/>
+    </w:rPr>
+  </w:style>
+  <w:style w:type="paragraph" w:styleId="Heading3">
+    <w:name w:val="heading 3"/>
+    <w:basedOn w:val="Normal"/>
+    <w:next w:val="Normal"/>
+    <w:link w:val="Heading3Char"/>
+    <w:uiPriority w:val="9"/>
+    <w:semiHidden/>
+    <w:unhideWhenUsed/>
+    <w:qFormat/>
+    <w:rsid w:val="001527AF"/>
+    <w:pPr>
+      <w:keepNext/>
+      <w:keepLines/>
+      <w:numPr>
+        <w:ilvl w:val="2"/>
+        <w:numId w:val="3"/>
+      </w:numPr>
+      <w:spacing w:before="40"/>
+      <w:outlineLvl w:val="2"/>
+    </w:pPr>
+    <w:rPr>
+      <w:rFonts w:asciiTheme="majorHAnsi" w:eastAsiaTheme="majorEastAsia" w:hAnsiTheme="majorHAnsi" w:cstheme="majorBidi"/>
+      <w:color w:val="243F60" w:themeColor="accent1" w:themeShade="7F"/>
+      <w:sz w:val="24"/>
+      <w:szCs w:val="24"/>
+    </w:rPr>
+  </w:style>
+  <w:style w:type="paragraph" w:styleId="Heading4">
+    <w:name w:val="heading 4"/>
+    <w:basedOn w:val="Normal"/>
+    <w:next w:val="Normal"/>
+    <w:link w:val="Heading4Char"/>
+    <w:uiPriority w:val="9"/>
+    <w:semiHidden/>
+    <w:unhideWhenUsed/>
+    <w:qFormat/>
+    <w:rsid w:val="001527AF"/>
+    <w:pPr>
+      <w:keepNext/>
+      <w:keepLines/>
+      <w:numPr>
+        <w:ilvl w:val="3"/>
+        <w:numId w:val="3"/>
+      </w:numPr>
+      <w:spacing w:before="40"/>
+      <w:outlineLvl w:val="3"/>
+    </w:pPr>
+    <w:rPr>
+      <w:rFonts w:asciiTheme="majorHAnsi" w:eastAsiaTheme="majorEastAsia" w:hAnsiTheme="majorHAnsi" w:cstheme="majorBidi"/>
+      <w:i/>
+      <w:iCs/>
+      <w:color w:val="365F91" w:themeColor="accent1" w:themeShade="BF"/>
     </w:rPr>
   </w:style>
   <w:style w:type="character" w:default="1" w:styleId="DefaultParagraphFont">
@@ -7694,6 +7786,51 @@
       <w:spacing w:before="99"/>
       <w:ind w:left="98"/>
     </w:pPr>
+  </w:style>
+  <w:style w:type="character" w:customStyle="1" w:styleId="Heading2Char">
+    <w:name w:val="Heading 2 Char"/>
+    <w:basedOn w:val="DefaultParagraphFont"/>
+    <w:link w:val="Heading2"/>
+    <w:uiPriority w:val="9"/>
+    <w:rsid w:val="001527AF"/>
+    <w:rPr>
+      <w:rFonts w:ascii="Times New Roman" w:eastAsiaTheme="majorEastAsia" w:hAnsi="Times New Roman" w:cstheme="majorBidi"/>
+      <w:b/>
+      <w:color w:val="000000" w:themeColor="text1"/>
+      <w:sz w:val="26"/>
+      <w:szCs w:val="26"/>
+      <w:lang w:val="vi"/>
+    </w:rPr>
+  </w:style>
+  <w:style w:type="character" w:customStyle="1" w:styleId="Heading3Char">
+    <w:name w:val="Heading 3 Char"/>
+    <w:basedOn w:val="DefaultParagraphFont"/>
+    <w:link w:val="Heading3"/>
+    <w:uiPriority w:val="9"/>
+    <w:semiHidden/>
+    <w:rsid w:val="001527AF"/>
+    <w:rPr>
+      <w:rFonts w:asciiTheme="majorHAnsi" w:eastAsiaTheme="majorEastAsia" w:hAnsiTheme="majorHAnsi" w:cstheme="majorBidi"/>
+      <w:color w:val="243F60" w:themeColor="accent1" w:themeShade="7F"/>
+      <w:sz w:val="24"/>
+      <w:szCs w:val="24"/>
+      <w:lang w:val="vi"/>
+    </w:rPr>
+  </w:style>
+  <w:style w:type="character" w:customStyle="1" w:styleId="Heading4Char">
+    <w:name w:val="Heading 4 Char"/>
+    <w:basedOn w:val="DefaultParagraphFont"/>
+    <w:link w:val="Heading4"/>
+    <w:uiPriority w:val="9"/>
+    <w:semiHidden/>
+    <w:rsid w:val="001527AF"/>
+    <w:rPr>
+      <w:rFonts w:asciiTheme="majorHAnsi" w:eastAsiaTheme="majorEastAsia" w:hAnsiTheme="majorHAnsi" w:cstheme="majorBidi"/>
+      <w:i/>
+      <w:iCs/>
+      <w:color w:val="365F91" w:themeColor="accent1" w:themeShade="BF"/>
+      <w:lang w:val="vi"/>
+    </w:rPr>
   </w:style>
 </w:styles>
 </file>

</xml_diff>